<commit_message>
ajout des 'questions personnalisée au Dt generé'
</commit_message>
<xml_diff>
--- a/ui/Altalents.MVC/Templates/Word/Template_DT_Altea_2024_FirstPage.docx
+++ b/ui/Altalents.MVC/Templates/Word/Template_DT_Altea_2024_FirstPage.docx
@@ -643,6 +643,7 @@
               </w:rPr>
               <w:t xml:space="preserve"> – </w:t>
             </w:r>
+            <w:proofErr w:type="spellStart"/>
             <w:r>
               <w:rPr>
                 <w:b w:val="0"/>
@@ -657,7 +658,24 @@
                   </w14:srgbClr>
                 </w14:shadow>
               </w:rPr>
-              <w:t>Altea Services</w:t>
+              <w:t>Altea</w:t>
+            </w:r>
+            <w:proofErr w:type="spellEnd"/>
+            <w:r>
+              <w:rPr>
+                <w:b w:val="0"/>
+                <w:bCs w:val="0"/>
+                <w:i/>
+                <w:iCs/>
+                <w:sz w:val="28"/>
+                <w:szCs w:val="28"/>
+                <w14:shadow w14:blurRad="50800" w14:dist="50800" w14:dir="5400000" w14:sx="1000" w14:sy="1000" w14:kx="0" w14:ky="0" w14:algn="ctr">
+                  <w14:srgbClr w14:val="000000">
+                    <w14:alpha w14:val="56870"/>
+                  </w14:srgbClr>
+                </w14:shadow>
+              </w:rPr>
+              <w:t xml:space="preserve"> Services</w:t>
             </w:r>
           </w:p>
         </w:tc>
@@ -2261,6 +2279,7 @@
                 <w:color w:val="1D2263"/>
               </w:rPr>
             </w:pPr>
+            <w:proofErr w:type="spellStart"/>
             <w:r>
               <w:rPr>
                 <w:b/>
@@ -2270,6 +2289,7 @@
               <w:lastRenderedPageBreak/>
               <w:t>Versionning</w:t>
             </w:r>
+            <w:proofErr w:type="spellEnd"/>
           </w:p>
         </w:tc>
         <w:tc>
@@ -2448,8 +2468,18 @@
                 <w:bCs/>
                 <w:color w:val="1D2263"/>
               </w:rPr>
-              <w:t>Soft Skills</w:t>
+              <w:t xml:space="preserve">Soft </w:t>
             </w:r>
+            <w:proofErr w:type="spellStart"/>
+            <w:r>
+              <w:rPr>
+                <w:b/>
+                <w:bCs/>
+                <w:color w:val="1D2263"/>
+              </w:rPr>
+              <w:t>Skills</w:t>
+            </w:r>
+            <w:proofErr w:type="spellEnd"/>
           </w:p>
         </w:tc>
         <w:tc>
@@ -3381,6 +3411,163 @@
         </w:rPr>
         <w:t>{{LIST_EXPERIENCES_PRO}}</w:t>
       </w:r>
+    </w:p>
+    <w:tbl>
+      <w:tblPr>
+        <w:tblStyle w:val="TableGrid"/>
+        <w:tblpPr w:leftFromText="141" w:rightFromText="141" w:vertAnchor="text" w:horzAnchor="margin" w:tblpY="43"/>
+        <w:tblW w:w="9631" w:type="dxa"/>
+        <w:tblBorders>
+          <w:top w:val="none" w:sz="0" w:space="0" w:color="auto"/>
+          <w:left w:val="none" w:sz="0" w:space="0" w:color="auto"/>
+          <w:bottom w:val="none" w:sz="0" w:space="0" w:color="auto"/>
+          <w:right w:val="none" w:sz="0" w:space="0" w:color="auto"/>
+          <w:insideH w:val="none" w:sz="0" w:space="0" w:color="auto"/>
+          <w:insideV w:val="none" w:sz="0" w:space="0" w:color="auto"/>
+        </w:tblBorders>
+        <w:shd w:val="clear" w:color="auto" w:fill="FFFFFF" w:themeFill="background1"/>
+        <w:tblCellMar>
+          <w:top w:w="113" w:type="dxa"/>
+          <w:bottom w:w="113" w:type="dxa"/>
+        </w:tblCellMar>
+        <w:tblLook w:val="04A0" w:firstRow="1" w:lastRow="0" w:firstColumn="1" w:lastColumn="0" w:noHBand="0" w:noVBand="1"/>
+      </w:tblPr>
+      <w:tblGrid>
+        <w:gridCol w:w="9631"/>
+      </w:tblGrid>
+      <w:tr>
+        <w:tc>
+          <w:tcPr>
+            <w:tcW w:w="9631" w:type="dxa"/>
+            <w:shd w:val="clear" w:color="auto" w:fill="FFFFFF" w:themeFill="background1"/>
+            <w:vAlign w:val="center"/>
+          </w:tcPr>
+          <w:p>
+            <w:pPr>
+              <w:ind w:left="-105"/>
+              <w:rPr>
+                <w:b/>
+                <w:bCs/>
+                <w:color w:val="7A4AFF"/>
+                <w:sz w:val="36"/>
+                <w:szCs w:val="36"/>
+                <w:lang w:val="fr-CA"/>
+              </w:rPr>
+            </w:pPr>
+            <w:r>
+              <w:rPr>
+                <w:b/>
+                <w:bCs/>
+                <w:color w:val="1D2263"/>
+                <w:sz w:val="36"/>
+                <w:szCs w:val="36"/>
+              </w:rPr>
+              <w:t>Questions</w:t>
+            </w:r>
+            <w:r>
+              <w:rPr>
+                <w:b/>
+                <w:bCs/>
+                <w:color w:val="1D2263"/>
+                <w:sz w:val="36"/>
+                <w:szCs w:val="36"/>
+              </w:rPr>
+              <w:t xml:space="preserve"> </w:t>
+            </w:r>
+            <w:proofErr w:type="spellStart"/>
+            <w:r>
+              <w:rPr>
+                <w:b/>
+                <w:bCs/>
+                <w:color w:val="7A4AFF"/>
+                <w:sz w:val="36"/>
+                <w:szCs w:val="36"/>
+              </w:rPr>
+              <w:t>Personnalis</w:t>
+            </w:r>
+            <w:r>
+              <w:rPr>
+                <w:b/>
+                <w:bCs/>
+                <w:color w:val="7A4AFF"/>
+                <w:sz w:val="36"/>
+                <w:szCs w:val="36"/>
+                <w:lang w:val="fr-CA"/>
+              </w:rPr>
+              <w:t>ées</w:t>
+            </w:r>
+            <w:proofErr w:type="spellEnd"/>
+          </w:p>
+          <w:p>
+            <w:pPr>
+              <w:ind w:left="-105"/>
+              <w:rPr>
+                <w:b/>
+                <w:bCs/>
+                <w:color w:val="7A4AFF"/>
+                <w:sz w:val="16"/>
+                <w:szCs w:val="16"/>
+                <w:lang w:val="fr-CA"/>
+              </w:rPr>
+            </w:pPr>
+          </w:p>
+        </w:tc>
+      </w:tr>
+    </w:tbl>
+    <w:p>
+      <w:pPr>
+        <w:rPr>
+          <w:b/>
+          <w:bCs/>
+          <w:sz w:val="2"/>
+          <w:szCs w:val="2"/>
+          <w:lang w:val="en-CA"/>
+        </w:rPr>
+      </w:pPr>
+    </w:p>
+    <w:p>
+      <w:pPr>
+        <w:rPr>
+          <w:b/>
+          <w:bCs/>
+          <w:sz w:val="2"/>
+          <w:szCs w:val="2"/>
+          <w:lang w:val="en-CA"/>
+        </w:rPr>
+      </w:pPr>
+    </w:p>
+    <w:p>
+      <w:pPr>
+        <w:rPr>
+          <w:b/>
+          <w:bCs/>
+          <w:sz w:val="32"/>
+          <w:szCs w:val="32"/>
+          <w:lang w:val="en-CA"/>
+        </w:rPr>
+      </w:pPr>
+      <w:r>
+        <w:rPr>
+          <w:b/>
+          <w:bCs/>
+          <w:sz w:val="32"/>
+          <w:szCs w:val="32"/>
+          <w:lang w:val="en-CA"/>
+        </w:rPr>
+        <w:lastRenderedPageBreak/>
+        <w:t>{{TABLEAU_QUESTIONS_PERSONNALISEES}}</w:t>
+      </w:r>
+    </w:p>
+    <w:p>
+      <w:pPr>
+        <w:rPr>
+          <w:b/>
+          <w:bCs/>
+          <w:sz w:val="32"/>
+          <w:szCs w:val="32"/>
+          <w:lang w:val="en-CA"/>
+        </w:rPr>
+      </w:pPr>
     </w:p>
     <w:p>
       <w:pPr>
@@ -3498,6 +3685,7 @@
         </wp:anchor>
       </w:drawing>
     </w:r>
+    <w:proofErr w:type="spellStart"/>
     <w:r>
       <w:rPr>
         <w:rFonts w:ascii="DM Sans 14pt" w:eastAsia="Calibri" w:hAnsi="DM Sans 14pt" w:cs="Calibri"/>
@@ -3507,7 +3695,19 @@
         <w:sz w:val="18"/>
         <w:szCs w:val="18"/>
       </w:rPr>
-      <w:t xml:space="preserve">Altea Services : </w:t>
+      <w:t>Altea</w:t>
+    </w:r>
+    <w:proofErr w:type="spellEnd"/>
+    <w:r>
+      <w:rPr>
+        <w:rFonts w:ascii="DM Sans 14pt" w:eastAsia="Calibri" w:hAnsi="DM Sans 14pt" w:cs="Calibri"/>
+        <w:b/>
+        <w:bCs/>
+        <w:color w:val="1D2263"/>
+        <w:sz w:val="18"/>
+        <w:szCs w:val="18"/>
+      </w:rPr>
+      <w:t xml:space="preserve"> Services : </w:t>
     </w:r>
     <w:r>
       <w:rPr>
@@ -3724,14 +3924,14 @@
         <v:path o:extrusionok="f" gradientshapeok="t" o:connecttype="rect"/>
         <o:lock v:ext="edit" aspectratio="t"/>
       </v:shapetype>
-      <v:shape id="_x0000_i1140" type="#_x0000_t75" style="width:13.6pt;height:13.6pt;visibility:visible;mso-wrap-style:square" o:bullet="t">
+      <v:shape id="_x0000_i1036" type="#_x0000_t75" style="width:13.5pt;height:13.5pt;visibility:visible;mso-wrap-style:square" o:bullet="t">
         <v:imagedata r:id="rId1" o:title=""/>
       </v:shape>
     </w:pict>
   </w:numPicBullet>
   <w:numPicBullet w:numPicBulletId="1">
     <w:pict>
-      <v:shape id="_x0000_i1141" type="#_x0000_t75" style="width:13.6pt;height:13.6pt;visibility:visible;mso-wrap-style:square" o:bullet="t">
+      <v:shape id="_x0000_i1037" type="#_x0000_t75" style="width:13.5pt;height:13.5pt;visibility:visible;mso-wrap-style:square" o:bullet="t">
         <v:imagedata r:id="rId2" o:title=""/>
       </v:shape>
     </w:pict>
@@ -6120,6 +6320,7 @@
   <w:style w:type="character" w:default="1" w:styleId="DefaultParagraphFont">
     <w:name w:val="Default Paragraph Font"/>
     <w:uiPriority w:val="1"/>
+    <w:semiHidden/>
     <w:unhideWhenUsed/>
   </w:style>
   <w:style w:type="table" w:default="1" w:styleId="TableNormal">

</xml_diff>